<commit_message>
Updated completed items in MyCart doc and UX
</commit_message>
<xml_diff>
--- a/UX.docx
+++ b/UX.docx
@@ -1,6 +1,6 @@
 
 <file path=word/document.xml><?xml version="1.0" encoding="utf-8"?>
-<w:document xmlns:wpc="http://schemas.microsoft.com/office/word/2010/wordprocessingCanvas" xmlns:mc="http://schemas.openxmlformats.org/markup-compatibility/2006" xmlns:o="urn:schemas-microsoft-com:office:office" xmlns:r="http://schemas.openxmlformats.org/officeDocument/2006/relationships" xmlns:m="http://schemas.openxmlformats.org/officeDocument/2006/math" xmlns:v="urn:schemas-microsoft-com:vml" xmlns:wp14="http://schemas.microsoft.com/office/word/2010/wordprocessingDrawing" xmlns:wp="http://schemas.openxmlformats.org/drawingml/2006/wordprocessingDrawing" xmlns:w10="urn:schemas-microsoft-com:office:word" xmlns:w="http://schemas.openxmlformats.org/wordprocessingml/2006/main" xmlns:w14="http://schemas.microsoft.com/office/word/2010/wordml" xmlns:w15="http://schemas.microsoft.com/office/word/2012/wordml" xmlns:wpg="http://schemas.microsoft.com/office/word/2010/wordprocessingGroup" xmlns:wpi="http://schemas.microsoft.com/office/word/2010/wordprocessingInk" xmlns:wne="http://schemas.microsoft.com/office/word/2006/wordml" xmlns:wps="http://schemas.microsoft.com/office/word/2010/wordprocessingShape" mc:Ignorable="w14 w15 wp14">
+<w:document xmlns:wpc="http://schemas.microsoft.com/office/word/2010/wordprocessingCanvas" xmlns:cx="http://schemas.microsoft.com/office/drawing/2014/chartex" xmlns:cx1="http://schemas.microsoft.com/office/drawing/2015/9/8/chartex" xmlns:cx2="http://schemas.microsoft.com/office/drawing/2015/10/21/chartex" xmlns:cx3="http://schemas.microsoft.com/office/drawing/2016/5/9/chartex" xmlns:cx4="http://schemas.microsoft.com/office/drawing/2016/5/10/chartex" xmlns:cx5="http://schemas.microsoft.com/office/drawing/2016/5/11/chartex" xmlns:cx6="http://schemas.microsoft.com/office/drawing/2016/5/12/chartex" xmlns:cx7="http://schemas.microsoft.com/office/drawing/2016/5/13/chartex" xmlns:cx8="http://schemas.microsoft.com/office/drawing/2016/5/14/chartex" xmlns:mc="http://schemas.openxmlformats.org/markup-compatibility/2006" xmlns:aink="http://schemas.microsoft.com/office/drawing/2016/ink" xmlns:am3d="http://schemas.microsoft.com/office/drawing/2017/model3d" xmlns:o="urn:schemas-microsoft-com:office:office" xmlns:r="http://schemas.openxmlformats.org/officeDocument/2006/relationships" xmlns:m="http://schemas.openxmlformats.org/officeDocument/2006/math" xmlns:v="urn:schemas-microsoft-com:vml" xmlns:wp14="http://schemas.microsoft.com/office/word/2010/wordprocessingDrawing" xmlns:wp="http://schemas.openxmlformats.org/drawingml/2006/wordprocessingDrawing" xmlns:w10="urn:schemas-microsoft-com:office:word" xmlns:w="http://schemas.openxmlformats.org/wordprocessingml/2006/main" xmlns:w14="http://schemas.microsoft.com/office/word/2010/wordml" xmlns:w15="http://schemas.microsoft.com/office/word/2012/wordml" xmlns:w16cid="http://schemas.microsoft.com/office/word/2016/wordml/cid" xmlns:w16se="http://schemas.microsoft.com/office/word/2015/wordml/symex" xmlns:wpg="http://schemas.microsoft.com/office/word/2010/wordprocessingGroup" xmlns:wpi="http://schemas.microsoft.com/office/word/2010/wordprocessingInk" xmlns:wne="http://schemas.microsoft.com/office/word/2006/wordml" xmlns:wps="http://schemas.microsoft.com/office/word/2010/wordprocessingShape" mc:Ignorable="w14 w15 w16se w16cid wp14">
   <w:body>
     <w:p>
       <w:pPr>
@@ -3845,6 +3845,250 @@
           <w:noProof/>
         </w:rPr>
         <mc:AlternateContent>
+          <mc:Choice Requires="wps">
+            <w:drawing>
+              <wp:anchor distT="0" distB="0" distL="114300" distR="114300" simplePos="0" relativeHeight="251713536" behindDoc="0" locked="0" layoutInCell="1" allowOverlap="1" wp14:anchorId="56D31C7E" wp14:editId="5D5A55B6">
+                <wp:simplePos x="0" y="0"/>
+                <wp:positionH relativeFrom="column">
+                  <wp:posOffset>3933825</wp:posOffset>
+                </wp:positionH>
+                <wp:positionV relativeFrom="paragraph">
+                  <wp:posOffset>2181120</wp:posOffset>
+                </wp:positionV>
+                <wp:extent cx="1009650" cy="304800"/>
+                <wp:effectExtent l="19050" t="19050" r="19050" b="19050"/>
+                <wp:wrapNone/>
+                <wp:docPr id="201" name="Rectangle: Rounded Corners 201"/>
+                <wp:cNvGraphicFramePr/>
+                <a:graphic xmlns:a="http://schemas.openxmlformats.org/drawingml/2006/main">
+                  <a:graphicData uri="http://schemas.microsoft.com/office/word/2010/wordprocessingShape">
+                    <wps:wsp>
+                      <wps:cNvSpPr/>
+                      <wps:spPr>
+                        <a:xfrm>
+                          <a:off x="0" y="0"/>
+                          <a:ext cx="1009650" cy="304800"/>
+                        </a:xfrm>
+                        <a:prstGeom prst="roundRect">
+                          <a:avLst/>
+                        </a:prstGeom>
+                        <a:solidFill>
+                          <a:schemeClr val="bg1">
+                            <a:lumMod val="85000"/>
+                          </a:schemeClr>
+                        </a:solidFill>
+                        <a:ln w="28575">
+                          <a:solidFill>
+                            <a:schemeClr val="bg1">
+                              <a:lumMod val="75000"/>
+                            </a:schemeClr>
+                          </a:solidFill>
+                        </a:ln>
+                      </wps:spPr>
+                      <wps:style>
+                        <a:lnRef idx="2">
+                          <a:schemeClr val="accent1">
+                            <a:shade val="50000"/>
+                          </a:schemeClr>
+                        </a:lnRef>
+                        <a:fillRef idx="1">
+                          <a:schemeClr val="accent1"/>
+                        </a:fillRef>
+                        <a:effectRef idx="0">
+                          <a:schemeClr val="accent1"/>
+                        </a:effectRef>
+                        <a:fontRef idx="minor">
+                          <a:schemeClr val="lt1"/>
+                        </a:fontRef>
+                      </wps:style>
+                      <wps:txbx>
+                        <w:txbxContent>
+                          <w:p>
+                            <w:pPr>
+                              <w:jc w:val="center"/>
+                              <w:rPr>
+                                <w:color w:val="808080" w:themeColor="background1" w:themeShade="80"/>
+                                <w:sz w:val="18"/>
+                              </w:rPr>
+                            </w:pPr>
+                            <w:r>
+                              <w:rPr>
+                                <w:color w:val="808080" w:themeColor="background1" w:themeShade="80"/>
+                                <w:sz w:val="18"/>
+                              </w:rPr>
+                              <w:t>Search</w:t>
+                            </w:r>
+                          </w:p>
+                        </w:txbxContent>
+                      </wps:txbx>
+                      <wps:bodyPr rot="0" spcFirstLastPara="0" vertOverflow="overflow" horzOverflow="overflow" vert="horz" wrap="square" lIns="91440" tIns="45720" rIns="91440" bIns="45720" numCol="1" spcCol="0" rtlCol="0" fromWordArt="0" anchor="ctr" anchorCtr="0" forceAA="0" compatLnSpc="1">
+                        <a:prstTxWarp prst="textNoShape">
+                          <a:avLst/>
+                        </a:prstTxWarp>
+                        <a:noAutofit/>
+                      </wps:bodyPr>
+                    </wps:wsp>
+                  </a:graphicData>
+                </a:graphic>
+              </wp:anchor>
+            </w:drawing>
+          </mc:Choice>
+          <mc:Fallback>
+            <w:pict>
+              <v:roundrect w14:anchorId="56D31C7E" id="Rectangle: Rounded Corners 201" o:spid="_x0000_s1069" style="position:absolute;margin-left:309.75pt;margin-top:171.75pt;width:79.5pt;height:24pt;z-index:251713536;visibility:visible;mso-wrap-style:square;mso-wrap-distance-left:9pt;mso-wrap-distance-top:0;mso-wrap-distance-right:9pt;mso-wrap-distance-bottom:0;mso-position-horizontal:absolute;mso-position-horizontal-relative:text;mso-position-vertical:absolute;mso-position-vertical-relative:text;v-text-anchor:middle" arcsize="10923f" o:gfxdata="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" fillcolor="#d8d8d8 [2732]" strokecolor="#bfbfbf [2412]" strokeweight="2.25pt">
+                <v:stroke joinstyle="miter"/>
+                <v:textbox>
+                  <w:txbxContent>
+                    <w:p>
+                      <w:pPr>
+                        <w:jc w:val="center"/>
+                        <w:rPr>
+                          <w:color w:val="808080" w:themeColor="background1" w:themeShade="80"/>
+                          <w:sz w:val="18"/>
+                        </w:rPr>
+                      </w:pPr>
+                      <w:r>
+                        <w:rPr>
+                          <w:color w:val="808080" w:themeColor="background1" w:themeShade="80"/>
+                          <w:sz w:val="18"/>
+                        </w:rPr>
+                        <w:t>Search</w:t>
+                      </w:r>
+                    </w:p>
+                  </w:txbxContent>
+                </v:textbox>
+              </v:roundrect>
+            </w:pict>
+          </mc:Fallback>
+        </mc:AlternateContent>
+      </w:r>
+      <w:r>
+        <w:rPr>
+          <w:noProof/>
+        </w:rPr>
+        <mc:AlternateContent>
+          <mc:Choice Requires="wps">
+            <w:drawing>
+              <wp:anchor distT="0" distB="0" distL="114300" distR="114300" simplePos="0" relativeHeight="251707392" behindDoc="0" locked="0" layoutInCell="1" allowOverlap="1" wp14:anchorId="286E89D0" wp14:editId="02D8D870">
+                <wp:simplePos x="0" y="0"/>
+                <wp:positionH relativeFrom="column">
+                  <wp:posOffset>502551</wp:posOffset>
+                </wp:positionH>
+                <wp:positionV relativeFrom="paragraph">
+                  <wp:posOffset>2192105</wp:posOffset>
+                </wp:positionV>
+                <wp:extent cx="3133725" cy="285750"/>
+                <wp:effectExtent l="0" t="0" r="28575" b="19050"/>
+                <wp:wrapNone/>
+                <wp:docPr id="197" name="Rectangle 197"/>
+                <wp:cNvGraphicFramePr/>
+                <a:graphic xmlns:a="http://schemas.openxmlformats.org/drawingml/2006/main">
+                  <a:graphicData uri="http://schemas.microsoft.com/office/word/2010/wordprocessingShape">
+                    <wps:wsp>
+                      <wps:cNvSpPr/>
+                      <wps:spPr>
+                        <a:xfrm>
+                          <a:off x="0" y="0"/>
+                          <a:ext cx="3133725" cy="285750"/>
+                        </a:xfrm>
+                        <a:prstGeom prst="rect">
+                          <a:avLst/>
+                        </a:prstGeom>
+                        <a:solidFill>
+                          <a:schemeClr val="accent3">
+                            <a:lumMod val="20000"/>
+                            <a:lumOff val="80000"/>
+                          </a:schemeClr>
+                        </a:solidFill>
+                        <a:ln>
+                          <a:solidFill>
+                            <a:schemeClr val="bg1">
+                              <a:lumMod val="75000"/>
+                            </a:schemeClr>
+                          </a:solidFill>
+                        </a:ln>
+                      </wps:spPr>
+                      <wps:style>
+                        <a:lnRef idx="2">
+                          <a:schemeClr val="accent1">
+                            <a:shade val="50000"/>
+                          </a:schemeClr>
+                        </a:lnRef>
+                        <a:fillRef idx="1">
+                          <a:schemeClr val="accent1"/>
+                        </a:fillRef>
+                        <a:effectRef idx="0">
+                          <a:schemeClr val="accent1"/>
+                        </a:effectRef>
+                        <a:fontRef idx="minor">
+                          <a:schemeClr val="lt1"/>
+                        </a:fontRef>
+                      </wps:style>
+                      <wps:txbx>
+                        <w:txbxContent>
+                          <w:p>
+                            <w:pPr>
+                              <w:rPr>
+                                <w:color w:val="BFBFBF" w:themeColor="background1" w:themeShade="BF"/>
+                              </w:rPr>
+                            </w:pPr>
+                            <w:r>
+                              <w:rPr>
+                                <w:color w:val="BFBFBF" w:themeColor="background1" w:themeShade="BF"/>
+                              </w:rPr>
+                              <w:t>&lt;ID, Name, Category, … &gt;</w:t>
+                            </w:r>
+                          </w:p>
+                        </w:txbxContent>
+                      </wps:txbx>
+                      <wps:bodyPr rot="0" spcFirstLastPara="0" vertOverflow="overflow" horzOverflow="overflow" vert="horz" wrap="square" lIns="91440" tIns="45720" rIns="91440" bIns="45720" numCol="1" spcCol="0" rtlCol="0" fromWordArt="0" anchor="ctr" anchorCtr="0" forceAA="0" compatLnSpc="1">
+                        <a:prstTxWarp prst="textNoShape">
+                          <a:avLst/>
+                        </a:prstTxWarp>
+                        <a:noAutofit/>
+                      </wps:bodyPr>
+                    </wps:wsp>
+                  </a:graphicData>
+                </a:graphic>
+                <wp14:sizeRelH relativeFrom="margin">
+                  <wp14:pctWidth>0</wp14:pctWidth>
+                </wp14:sizeRelH>
+                <wp14:sizeRelV relativeFrom="margin">
+                  <wp14:pctHeight>0</wp14:pctHeight>
+                </wp14:sizeRelV>
+              </wp:anchor>
+            </w:drawing>
+          </mc:Choice>
+          <mc:Fallback>
+            <w:pict>
+              <v:rect w14:anchorId="286E89D0" id="Rectangle 197" o:spid="_x0000_s1070" style="position:absolute;margin-left:39.55pt;margin-top:172.6pt;width:246.75pt;height:22.5pt;z-index:251707392;visibility:visible;mso-wrap-style:square;mso-width-percent:0;mso-height-percent:0;mso-wrap-distance-left:9pt;mso-wrap-distance-top:0;mso-wrap-distance-right:9pt;mso-wrap-distance-bottom:0;mso-position-horizontal:absolute;mso-position-horizontal-relative:text;mso-position-vertical:absolute;mso-position-vertical-relative:text;mso-width-percent:0;mso-height-percent:0;mso-width-relative:margin;mso-height-relative:margin;v-text-anchor:middle" o:gfxdata="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" fillcolor="#ededed [662]" strokecolor="#bfbfbf [2412]" strokeweight="1pt">
+                <v:textbox>
+                  <w:txbxContent>
+                    <w:p>
+                      <w:pPr>
+                        <w:rPr>
+                          <w:color w:val="BFBFBF" w:themeColor="background1" w:themeShade="BF"/>
+                        </w:rPr>
+                      </w:pPr>
+                      <w:r>
+                        <w:rPr>
+                          <w:color w:val="BFBFBF" w:themeColor="background1" w:themeShade="BF"/>
+                        </w:rPr>
+                        <w:t>&lt;ID, Name, Category, … &gt;</w:t>
+                      </w:r>
+                    </w:p>
+                  </w:txbxContent>
+                </v:textbox>
+              </v:rect>
+            </w:pict>
+          </mc:Fallback>
+        </mc:AlternateContent>
+      </w:r>
+      <w:r>
+        <w:rPr>
+          <w:noProof/>
+        </w:rPr>
+        <mc:AlternateContent>
           <mc:Choice Requires="wpg">
             <w:drawing>
               <wp:anchor distT="0" distB="0" distL="114300" distR="114300" simplePos="0" relativeHeight="251762688" behindDoc="0" locked="0" layoutInCell="1" allowOverlap="1" wp14:anchorId="2F2350F5" wp14:editId="47285DA3">
@@ -4258,7 +4502,7 @@
         <mc:AlternateContent>
           <mc:Choice Requires="wps">
             <w:drawing>
-              <wp:anchor distT="0" distB="0" distL="114300" distR="114300" simplePos="0" relativeHeight="251705344" behindDoc="0" locked="0" layoutInCell="1" allowOverlap="1" wp14:anchorId="2FE63713" wp14:editId="0DA34497">
+              <wp:anchor distT="0" distB="0" distL="114300" distR="114300" simplePos="0" relativeHeight="251705344" behindDoc="0" locked="0" layoutInCell="1" allowOverlap="1" wp14:anchorId="2FE63713" wp14:editId="61BD188F">
                 <wp:simplePos x="0" y="0"/>
                 <wp:positionH relativeFrom="column">
                   <wp:posOffset>85725</wp:posOffset>
@@ -4334,7 +4578,11 @@
           </mc:Choice>
           <mc:Fallback>
             <w:pict>
-              <v:shape w14:anchorId="2FE63713" id="Text Box 195" o:spid="_x0000_s1074" type="#_x0000_t202" style="position:absolute;margin-left:6.75pt;margin-top:119.95pt;width:455.25pt;height:87.05pt;z-index:251705344;visibility:visible;mso-wrap-style:square;mso-width-percent:0;mso-height-percent:0;mso-wrap-distance-left:9pt;mso-wrap-distance-top:0;mso-wrap-distance-right:9pt;mso-wrap-distance-bottom:0;mso-position-horizontal:absolute;mso-position-horizontal-relative:text;mso-position-vertical:absolute;mso-position-vertical-relative:text;mso-width-percent:0;mso-height-percent:0;mso-width-relative:margin;mso-height-relative:margin;v-text-anchor:top" o:gfxdata="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" filled="f" stroked="f">
+              <v:shapetype w14:anchorId="2FE63713" id="_x0000_t202" coordsize="21600,21600" o:spt="202" path="m,l,21600r21600,l21600,xe">
+                <v:stroke joinstyle="miter"/>
+                <v:path gradientshapeok="t" o:connecttype="rect"/>
+              </v:shapetype>
+              <v:shape id="Text Box 195" o:spid="_x0000_s1076" type="#_x0000_t202" style="position:absolute;margin-left:6.75pt;margin-top:119.95pt;width:455.25pt;height:87.05pt;z-index:251705344;visibility:visible;mso-wrap-style:square;mso-width-percent:0;mso-height-percent:0;mso-wrap-distance-left:9pt;mso-wrap-distance-top:0;mso-wrap-distance-right:9pt;mso-wrap-distance-bottom:0;mso-position-horizontal:absolute;mso-position-horizontal-relative:text;mso-position-vertical:absolute;mso-position-vertical-relative:text;mso-width-percent:0;mso-height-percent:0;mso-width-relative:margin;mso-height-relative:margin;v-text-anchor:top" o:gfxdata="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" filled="f" stroked="f">
                 <v:textbox>
                   <w:txbxContent>
                     <w:p>
@@ -4363,594 +4611,9 @@
           <w:noProof/>
         </w:rPr>
         <mc:AlternateContent>
-          <mc:Choice Requires="wpg">
-            <w:drawing>
-              <wp:anchor distT="0" distB="0" distL="114300" distR="114300" simplePos="0" relativeHeight="251745280" behindDoc="0" locked="0" layoutInCell="1" allowOverlap="1" wp14:anchorId="006F74BA" wp14:editId="4B8B0E53">
-                <wp:simplePos x="0" y="0"/>
-                <wp:positionH relativeFrom="column">
-                  <wp:posOffset>1266825</wp:posOffset>
-                </wp:positionH>
-                <wp:positionV relativeFrom="paragraph">
-                  <wp:posOffset>2018665</wp:posOffset>
-                </wp:positionV>
-                <wp:extent cx="3171825" cy="285750"/>
-                <wp:effectExtent l="0" t="0" r="28575" b="19050"/>
-                <wp:wrapNone/>
-                <wp:docPr id="200" name="Group 200"/>
-                <wp:cNvGraphicFramePr/>
-                <a:graphic xmlns:a="http://schemas.openxmlformats.org/drawingml/2006/main">
-                  <a:graphicData uri="http://schemas.microsoft.com/office/word/2010/wordprocessingGroup">
-                    <wpg:wgp>
-                      <wpg:cNvGrpSpPr/>
-                      <wpg:grpSpPr>
-                        <a:xfrm>
-                          <a:off x="0" y="0"/>
-                          <a:ext cx="3171825" cy="285750"/>
-                          <a:chOff x="0" y="0"/>
-                          <a:chExt cx="5400675" cy="285750"/>
-                        </a:xfrm>
-                      </wpg:grpSpPr>
-                      <wps:wsp>
-                        <wps:cNvPr id="24" name="Rectangle 24"/>
-                        <wps:cNvSpPr/>
-                        <wps:spPr>
-                          <a:xfrm>
-                            <a:off x="0" y="0"/>
-                            <a:ext cx="5400675" cy="285750"/>
-                          </a:xfrm>
-                          <a:prstGeom prst="rect">
-                            <a:avLst/>
-                          </a:prstGeom>
-                          <a:solidFill>
-                            <a:schemeClr val="accent3">
-                              <a:lumMod val="20000"/>
-                              <a:lumOff val="80000"/>
-                            </a:schemeClr>
-                          </a:solidFill>
-                          <a:ln>
-                            <a:solidFill>
-                              <a:schemeClr val="bg1">
-                                <a:lumMod val="75000"/>
-                              </a:schemeClr>
-                            </a:solidFill>
-                          </a:ln>
-                        </wps:spPr>
-                        <wps:style>
-                          <a:lnRef idx="2">
-                            <a:schemeClr val="accent1">
-                              <a:shade val="50000"/>
-                            </a:schemeClr>
-                          </a:lnRef>
-                          <a:fillRef idx="1">
-                            <a:schemeClr val="accent1"/>
-                          </a:fillRef>
-                          <a:effectRef idx="0">
-                            <a:schemeClr val="accent1"/>
-                          </a:effectRef>
-                          <a:fontRef idx="minor">
-                            <a:schemeClr val="lt1"/>
-                          </a:fontRef>
-                        </wps:style>
-                        <wps:txbx>
-                          <w:txbxContent>
-                            <w:p>
-                              <w:pPr>
-                                <w:rPr>
-                                  <w:color w:val="808080" w:themeColor="background1" w:themeShade="80"/>
-                                </w:rPr>
-                              </w:pPr>
-                              <w:r>
-                                <w:rPr>
-                                  <w:color w:val="808080" w:themeColor="background1" w:themeShade="80"/>
-                                </w:rPr>
-                                <w:t>Search By… &lt;ID, Name, Category, … &gt;</w:t>
-                              </w:r>
-                            </w:p>
-                          </w:txbxContent>
-                        </wps:txbx>
-                        <wps:bodyPr rot="0" spcFirstLastPara="0" vertOverflow="overflow" horzOverflow="overflow" vert="horz" wrap="square" lIns="91440" tIns="45720" rIns="91440" bIns="45720" numCol="1" spcCol="0" rtlCol="0" fromWordArt="0" anchor="ctr" anchorCtr="0" forceAA="0" compatLnSpc="1">
-                          <a:prstTxWarp prst="textNoShape">
-                            <a:avLst/>
-                          </a:prstTxWarp>
-                          <a:noAutofit/>
-                        </wps:bodyPr>
-                      </wps:wsp>
-                      <wps:wsp>
-                        <wps:cNvPr id="25" name="Straight Connector 25"/>
-                        <wps:cNvCnPr/>
-                        <wps:spPr>
-                          <a:xfrm flipH="1">
-                            <a:off x="5105400" y="0"/>
-                            <a:ext cx="9525" cy="285750"/>
-                          </a:xfrm>
-                          <a:prstGeom prst="line">
-                            <a:avLst/>
-                          </a:prstGeom>
-                          <a:ln>
-                            <a:solidFill>
-                              <a:schemeClr val="bg1">
-                                <a:lumMod val="50000"/>
-                              </a:schemeClr>
-                            </a:solidFill>
-                          </a:ln>
-                        </wps:spPr>
-                        <wps:style>
-                          <a:lnRef idx="1">
-                            <a:schemeClr val="dk1"/>
-                          </a:lnRef>
-                          <a:fillRef idx="0">
-                            <a:schemeClr val="dk1"/>
-                          </a:fillRef>
-                          <a:effectRef idx="0">
-                            <a:schemeClr val="dk1"/>
-                          </a:effectRef>
-                          <a:fontRef idx="minor">
-                            <a:schemeClr val="tx1"/>
-                          </a:fontRef>
-                        </wps:style>
-                        <wps:bodyPr/>
-                      </wps:wsp>
-                      <wps:wsp>
-                        <wps:cNvPr id="43" name="Isosceles Triangle 43"/>
-                        <wps:cNvSpPr/>
-                        <wps:spPr>
-                          <a:xfrm>
-                            <a:off x="5181600" y="104775"/>
-                            <a:ext cx="161925" cy="123825"/>
-                          </a:xfrm>
-                          <a:prstGeom prst="triangle">
-                            <a:avLst/>
-                          </a:prstGeom>
-                        </wps:spPr>
-                        <wps:style>
-                          <a:lnRef idx="2">
-                            <a:schemeClr val="accent3">
-                              <a:shade val="50000"/>
-                            </a:schemeClr>
-                          </a:lnRef>
-                          <a:fillRef idx="1">
-                            <a:schemeClr val="accent3"/>
-                          </a:fillRef>
-                          <a:effectRef idx="0">
-                            <a:schemeClr val="accent3"/>
-                          </a:effectRef>
-                          <a:fontRef idx="minor">
-                            <a:schemeClr val="lt1"/>
-                          </a:fontRef>
-                        </wps:style>
-                        <wps:bodyPr rot="0" spcFirstLastPara="0" vertOverflow="overflow" horzOverflow="overflow" vert="horz" wrap="square" lIns="91440" tIns="45720" rIns="91440" bIns="45720" numCol="1" spcCol="0" rtlCol="0" fromWordArt="0" anchor="ctr" anchorCtr="0" forceAA="0" compatLnSpc="1">
-                          <a:prstTxWarp prst="textNoShape">
-                            <a:avLst/>
-                          </a:prstTxWarp>
-                          <a:noAutofit/>
-                        </wps:bodyPr>
-                      </wps:wsp>
-                    </wpg:wgp>
-                  </a:graphicData>
-                </a:graphic>
-                <wp14:sizeRelH relativeFrom="margin">
-                  <wp14:pctWidth>0</wp14:pctWidth>
-                </wp14:sizeRelH>
-              </wp:anchor>
-            </w:drawing>
-          </mc:Choice>
-          <mc:Fallback>
-            <w:pict>
-              <v:group w14:anchorId="006F74BA" id="Group 200" o:spid="_x0000_s1075" style="position:absolute;margin-left:99.75pt;margin-top:158.95pt;width:249.75pt;height:22.5pt;z-index:251745280;mso-width-relative:margin" coordsize="54006,2857" o:gfxdata="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">
-                <v:rect id="Rectangle 24" o:spid="_x0000_s1076" style="position:absolute;width:54006;height:2857;visibility:visible;mso-wrap-style:square;v-text-anchor:middle" o:gfxdata="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" fillcolor="#ededed [662]" strokecolor="#bfbfbf [2412]" strokeweight="1pt">
-                  <v:textbox>
-                    <w:txbxContent>
-                      <w:p>
-                        <w:pPr>
-                          <w:rPr>
-                            <w:color w:val="808080" w:themeColor="background1" w:themeShade="80"/>
-                          </w:rPr>
-                        </w:pPr>
-                        <w:r>
-                          <w:rPr>
-                            <w:color w:val="808080" w:themeColor="background1" w:themeShade="80"/>
-                          </w:rPr>
-                          <w:t>Search By… &lt;ID, Name, Category, … &gt;</w:t>
-                        </w:r>
-                      </w:p>
-                    </w:txbxContent>
-                  </v:textbox>
-                </v:rect>
-                <v:line id="Straight Connector 25" o:spid="_x0000_s1077" style="position:absolute;flip:x;visibility:visible;mso-wrap-style:square" from="51054,0" to="51149,2857" o:connectortype="straight" o:gfxdata="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" strokecolor="#7f7f7f [1612]" strokeweight=".5pt">
-                  <v:stroke joinstyle="miter"/>
-                </v:line>
-                <v:shapetype id="_x0000_t5" coordsize="21600,21600" o:spt="5" adj="10800" path="m@0,l,21600r21600,xe">
-                  <v:stroke joinstyle="miter"/>
-                  <v:formulas>
-                    <v:f eqn="val #0"/>
-                    <v:f eqn="prod #0 1 2"/>
-                    <v:f eqn="sum @1 10800 0"/>
-                  </v:formulas>
-                  <v:path gradientshapeok="t" o:connecttype="custom" o:connectlocs="@0,0;@1,10800;0,21600;10800,21600;21600,21600;@2,10800" textboxrect="0,10800,10800,18000;5400,10800,16200,18000;10800,10800,21600,18000;0,7200,7200,21600;7200,7200,14400,21600;14400,7200,21600,21600"/>
-                  <v:handles>
-                    <v:h position="#0,topLeft" xrange="0,21600"/>
-                  </v:handles>
-                </v:shapetype>
-                <v:shape id="Isosceles Triangle 43" o:spid="_x0000_s1078" type="#_x0000_t5" style="position:absolute;left:51816;top:1047;width:1619;height:1239;visibility:visible;mso-wrap-style:square;v-text-anchor:middle" o:gfxdata="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" fillcolor="#a5a5a5 [3206]" strokecolor="#525252 [1606]" strokeweight="1pt"/>
-              </v:group>
-            </w:pict>
-          </mc:Fallback>
-        </mc:AlternateContent>
-      </w:r>
-      <w:r>
-        <w:rPr>
-          <w:noProof/>
-        </w:rPr>
-        <mc:AlternateContent>
           <mc:Choice Requires="wps">
             <w:drawing>
-              <wp:anchor distT="0" distB="0" distL="114300" distR="114300" simplePos="0" relativeHeight="251707392" behindDoc="0" locked="0" layoutInCell="1" allowOverlap="1" wp14:anchorId="286E89D0" wp14:editId="30B16C35">
-                <wp:simplePos x="0" y="0"/>
-                <wp:positionH relativeFrom="column">
-                  <wp:posOffset>1266825</wp:posOffset>
-                </wp:positionH>
-                <wp:positionV relativeFrom="paragraph">
-                  <wp:posOffset>2437765</wp:posOffset>
-                </wp:positionV>
-                <wp:extent cx="3133725" cy="285750"/>
-                <wp:effectExtent l="0" t="0" r="28575" b="19050"/>
-                <wp:wrapNone/>
-                <wp:docPr id="197" name="Rectangle 197"/>
-                <wp:cNvGraphicFramePr/>
-                <a:graphic xmlns:a="http://schemas.openxmlformats.org/drawingml/2006/main">
-                  <a:graphicData uri="http://schemas.microsoft.com/office/word/2010/wordprocessingShape">
-                    <wps:wsp>
-                      <wps:cNvSpPr/>
-                      <wps:spPr>
-                        <a:xfrm>
-                          <a:off x="0" y="0"/>
-                          <a:ext cx="3133725" cy="285750"/>
-                        </a:xfrm>
-                        <a:prstGeom prst="rect">
-                          <a:avLst/>
-                        </a:prstGeom>
-                        <a:solidFill>
-                          <a:schemeClr val="accent3">
-                            <a:lumMod val="20000"/>
-                            <a:lumOff val="80000"/>
-                          </a:schemeClr>
-                        </a:solidFill>
-                        <a:ln>
-                          <a:solidFill>
-                            <a:schemeClr val="bg1">
-                              <a:lumMod val="75000"/>
-                            </a:schemeClr>
-                          </a:solidFill>
-                        </a:ln>
-                      </wps:spPr>
-                      <wps:style>
-                        <a:lnRef idx="2">
-                          <a:schemeClr val="accent1">
-                            <a:shade val="50000"/>
-                          </a:schemeClr>
-                        </a:lnRef>
-                        <a:fillRef idx="1">
-                          <a:schemeClr val="accent1"/>
-                        </a:fillRef>
-                        <a:effectRef idx="0">
-                          <a:schemeClr val="accent1"/>
-                        </a:effectRef>
-                        <a:fontRef idx="minor">
-                          <a:schemeClr val="lt1"/>
-                        </a:fontRef>
-                      </wps:style>
-                      <wps:txbx>
-                        <w:txbxContent>
-                          <w:p>
-                            <w:pPr>
-                              <w:rPr>
-                                <w:color w:val="BFBFBF" w:themeColor="background1" w:themeShade="BF"/>
-                              </w:rPr>
-                            </w:pPr>
-                            <w:r>
-                              <w:rPr>
-                                <w:color w:val="BFBFBF" w:themeColor="background1" w:themeShade="BF"/>
-                              </w:rPr>
-                              <w:t>&lt;ID, Name, Category, … &gt;</w:t>
-                            </w:r>
-                          </w:p>
-                        </w:txbxContent>
-                      </wps:txbx>
-                      <wps:bodyPr rot="0" spcFirstLastPara="0" vertOverflow="overflow" horzOverflow="overflow" vert="horz" wrap="square" lIns="91440" tIns="45720" rIns="91440" bIns="45720" numCol="1" spcCol="0" rtlCol="0" fromWordArt="0" anchor="ctr" anchorCtr="0" forceAA="0" compatLnSpc="1">
-                        <a:prstTxWarp prst="textNoShape">
-                          <a:avLst/>
-                        </a:prstTxWarp>
-                        <a:noAutofit/>
-                      </wps:bodyPr>
-                    </wps:wsp>
-                  </a:graphicData>
-                </a:graphic>
-                <wp14:sizeRelH relativeFrom="margin">
-                  <wp14:pctWidth>0</wp14:pctWidth>
-                </wp14:sizeRelH>
-                <wp14:sizeRelV relativeFrom="margin">
-                  <wp14:pctHeight>0</wp14:pctHeight>
-                </wp14:sizeRelV>
-              </wp:anchor>
-            </w:drawing>
-          </mc:Choice>
-          <mc:Fallback>
-            <w:pict>
-              <v:rect w14:anchorId="286E89D0" id="Rectangle 197" o:spid="_x0000_s1079" style="position:absolute;margin-left:99.75pt;margin-top:191.95pt;width:246.75pt;height:22.5pt;z-index:251707392;visibility:visible;mso-wrap-style:square;mso-width-percent:0;mso-height-percent:0;mso-wrap-distance-left:9pt;mso-wrap-distance-top:0;mso-wrap-distance-right:9pt;mso-wrap-distance-bottom:0;mso-position-horizontal:absolute;mso-position-horizontal-relative:text;mso-position-vertical:absolute;mso-position-vertical-relative:text;mso-width-percent:0;mso-height-percent:0;mso-width-relative:margin;mso-height-relative:margin;v-text-anchor:middle" o:gfxdata="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" fillcolor="#ededed [662]" strokecolor="#bfbfbf [2412]" strokeweight="1pt">
-                <v:textbox>
-                  <w:txbxContent>
-                    <w:p>
-                      <w:pPr>
-                        <w:rPr>
-                          <w:color w:val="BFBFBF" w:themeColor="background1" w:themeShade="BF"/>
-                        </w:rPr>
-                      </w:pPr>
-                      <w:r>
-                        <w:rPr>
-                          <w:color w:val="BFBFBF" w:themeColor="background1" w:themeShade="BF"/>
-                        </w:rPr>
-                        <w:t>&lt;ID, Name, Category, … &gt;</w:t>
-                      </w:r>
-                    </w:p>
-                  </w:txbxContent>
-                </v:textbox>
-              </v:rect>
-            </w:pict>
-          </mc:Fallback>
-        </mc:AlternateContent>
-      </w:r>
-      <w:r>
-        <w:rPr>
-          <w:noProof/>
-        </w:rPr>
-        <mc:AlternateContent>
-          <mc:Choice Requires="wps">
-            <w:drawing>
-              <wp:anchor distT="0" distB="0" distL="114300" distR="114300" simplePos="0" relativeHeight="251713536" behindDoc="0" locked="0" layoutInCell="1" allowOverlap="1" wp14:anchorId="56D31C7E" wp14:editId="2190EFDE">
-                <wp:simplePos x="0" y="0"/>
-                <wp:positionH relativeFrom="column">
-                  <wp:posOffset>1619250</wp:posOffset>
-                </wp:positionH>
-                <wp:positionV relativeFrom="paragraph">
-                  <wp:posOffset>2814320</wp:posOffset>
-                </wp:positionV>
-                <wp:extent cx="1009650" cy="304800"/>
-                <wp:effectExtent l="19050" t="19050" r="19050" b="19050"/>
-                <wp:wrapNone/>
-                <wp:docPr id="201" name="Rectangle: Rounded Corners 201"/>
-                <wp:cNvGraphicFramePr/>
-                <a:graphic xmlns:a="http://schemas.openxmlformats.org/drawingml/2006/main">
-                  <a:graphicData uri="http://schemas.microsoft.com/office/word/2010/wordprocessingShape">
-                    <wps:wsp>
-                      <wps:cNvSpPr/>
-                      <wps:spPr>
-                        <a:xfrm>
-                          <a:off x="0" y="0"/>
-                          <a:ext cx="1009650" cy="304800"/>
-                        </a:xfrm>
-                        <a:prstGeom prst="roundRect">
-                          <a:avLst/>
-                        </a:prstGeom>
-                        <a:solidFill>
-                          <a:schemeClr val="bg1">
-                            <a:lumMod val="85000"/>
-                          </a:schemeClr>
-                        </a:solidFill>
-                        <a:ln w="28575">
-                          <a:solidFill>
-                            <a:schemeClr val="bg1">
-                              <a:lumMod val="75000"/>
-                            </a:schemeClr>
-                          </a:solidFill>
-                        </a:ln>
-                      </wps:spPr>
-                      <wps:style>
-                        <a:lnRef idx="2">
-                          <a:schemeClr val="accent1">
-                            <a:shade val="50000"/>
-                          </a:schemeClr>
-                        </a:lnRef>
-                        <a:fillRef idx="1">
-                          <a:schemeClr val="accent1"/>
-                        </a:fillRef>
-                        <a:effectRef idx="0">
-                          <a:schemeClr val="accent1"/>
-                        </a:effectRef>
-                        <a:fontRef idx="minor">
-                          <a:schemeClr val="lt1"/>
-                        </a:fontRef>
-                      </wps:style>
-                      <wps:txbx>
-                        <w:txbxContent>
-                          <w:p>
-                            <w:pPr>
-                              <w:jc w:val="center"/>
-                              <w:rPr>
-                                <w:color w:val="808080" w:themeColor="background1" w:themeShade="80"/>
-                                <w:sz w:val="18"/>
-                              </w:rPr>
-                            </w:pPr>
-                            <w:r>
-                              <w:rPr>
-                                <w:color w:val="808080" w:themeColor="background1" w:themeShade="80"/>
-                                <w:sz w:val="18"/>
-                              </w:rPr>
-                              <w:t>Search</w:t>
-                            </w:r>
-                          </w:p>
-                        </w:txbxContent>
-                      </wps:txbx>
-                      <wps:bodyPr rot="0" spcFirstLastPara="0" vertOverflow="overflow" horzOverflow="overflow" vert="horz" wrap="square" lIns="91440" tIns="45720" rIns="91440" bIns="45720" numCol="1" spcCol="0" rtlCol="0" fromWordArt="0" anchor="ctr" anchorCtr="0" forceAA="0" compatLnSpc="1">
-                        <a:prstTxWarp prst="textNoShape">
-                          <a:avLst/>
-                        </a:prstTxWarp>
-                        <a:noAutofit/>
-                      </wps:bodyPr>
-                    </wps:wsp>
-                  </a:graphicData>
-                </a:graphic>
-              </wp:anchor>
-            </w:drawing>
-          </mc:Choice>
-          <mc:Fallback>
-            <w:pict>
-              <v:roundrect w14:anchorId="56D31C7E" id="Rectangle: Rounded Corners 201" o:spid="_x0000_s1080" style="position:absolute;margin-left:127.5pt;margin-top:221.6pt;width:79.5pt;height:24pt;z-index:251713536;visibility:visible;mso-wrap-style:square;mso-wrap-distance-left:9pt;mso-wrap-distance-top:0;mso-wrap-distance-right:9pt;mso-wrap-distance-bottom:0;mso-position-horizontal:absolute;mso-position-horizontal-relative:text;mso-position-vertical:absolute;mso-position-vertical-relative:text;v-text-anchor:middle" arcsize="10923f" o:gfxdata="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" fillcolor="#d8d8d8 [2732]" strokecolor="#bfbfbf [2412]" strokeweight="2.25pt">
-                <v:stroke joinstyle="miter"/>
-                <v:textbox>
-                  <w:txbxContent>
-                    <w:p>
-                      <w:pPr>
-                        <w:jc w:val="center"/>
-                        <w:rPr>
-                          <w:color w:val="808080" w:themeColor="background1" w:themeShade="80"/>
-                          <w:sz w:val="18"/>
-                        </w:rPr>
-                      </w:pPr>
-                      <w:r>
-                        <w:rPr>
-                          <w:color w:val="808080" w:themeColor="background1" w:themeShade="80"/>
-                          <w:sz w:val="18"/>
-                        </w:rPr>
-                        <w:t>Search</w:t>
-                      </w:r>
-                    </w:p>
-                  </w:txbxContent>
-                </v:textbox>
-              </v:roundrect>
-            </w:pict>
-          </mc:Fallback>
-        </mc:AlternateContent>
-      </w:r>
-      <w:r>
-        <w:rPr>
-          <w:noProof/>
-        </w:rPr>
-        <mc:AlternateContent>
-          <mc:Choice Requires="wps">
-            <w:drawing>
-              <wp:anchor distT="0" distB="0" distL="114300" distR="114300" simplePos="0" relativeHeight="251731968" behindDoc="0" locked="0" layoutInCell="1" allowOverlap="1" wp14:anchorId="1626E289" wp14:editId="504EDD7B">
-                <wp:simplePos x="0" y="0"/>
-                <wp:positionH relativeFrom="column">
-                  <wp:posOffset>3095625</wp:posOffset>
-                </wp:positionH>
-                <wp:positionV relativeFrom="paragraph">
-                  <wp:posOffset>2818765</wp:posOffset>
-                </wp:positionV>
-                <wp:extent cx="1009650" cy="304800"/>
-                <wp:effectExtent l="19050" t="19050" r="19050" b="19050"/>
-                <wp:wrapNone/>
-                <wp:docPr id="16" name="Rectangle: Rounded Corners 201"/>
-                <wp:cNvGraphicFramePr/>
-                <a:graphic xmlns:a="http://schemas.openxmlformats.org/drawingml/2006/main">
-                  <a:graphicData uri="http://schemas.microsoft.com/office/word/2010/wordprocessingShape">
-                    <wps:wsp>
-                      <wps:cNvSpPr/>
-                      <wps:spPr>
-                        <a:xfrm>
-                          <a:off x="0" y="0"/>
-                          <a:ext cx="1009650" cy="304800"/>
-                        </a:xfrm>
-                        <a:prstGeom prst="roundRect">
-                          <a:avLst/>
-                        </a:prstGeom>
-                        <a:solidFill>
-                          <a:schemeClr val="bg1">
-                            <a:lumMod val="85000"/>
-                          </a:schemeClr>
-                        </a:solidFill>
-                        <a:ln w="28575">
-                          <a:solidFill>
-                            <a:schemeClr val="bg1">
-                              <a:lumMod val="75000"/>
-                            </a:schemeClr>
-                          </a:solidFill>
-                        </a:ln>
-                      </wps:spPr>
-                      <wps:style>
-                        <a:lnRef idx="2">
-                          <a:schemeClr val="accent1">
-                            <a:shade val="50000"/>
-                          </a:schemeClr>
-                        </a:lnRef>
-                        <a:fillRef idx="1">
-                          <a:schemeClr val="accent1"/>
-                        </a:fillRef>
-                        <a:effectRef idx="0">
-                          <a:schemeClr val="accent1"/>
-                        </a:effectRef>
-                        <a:fontRef idx="minor">
-                          <a:schemeClr val="lt1"/>
-                        </a:fontRef>
-                      </wps:style>
-                      <wps:txbx>
-                        <w:txbxContent>
-                          <w:p>
-                            <w:pPr>
-                              <w:jc w:val="center"/>
-                              <w:rPr>
-                                <w:color w:val="808080" w:themeColor="background1" w:themeShade="80"/>
-                                <w:sz w:val="18"/>
-                              </w:rPr>
-                            </w:pPr>
-                            <w:r>
-                              <w:rPr>
-                                <w:color w:val="808080" w:themeColor="background1" w:themeShade="80"/>
-                                <w:sz w:val="18"/>
-                              </w:rPr>
-                              <w:t>Clear</w:t>
-                            </w:r>
-                          </w:p>
-                        </w:txbxContent>
-                      </wps:txbx>
-                      <wps:bodyPr rot="0" spcFirstLastPara="0" vertOverflow="overflow" horzOverflow="overflow" vert="horz" wrap="square" lIns="91440" tIns="45720" rIns="91440" bIns="45720" numCol="1" spcCol="0" rtlCol="0" fromWordArt="0" anchor="ctr" anchorCtr="0" forceAA="0" compatLnSpc="1">
-                        <a:prstTxWarp prst="textNoShape">
-                          <a:avLst/>
-                        </a:prstTxWarp>
-                        <a:noAutofit/>
-                      </wps:bodyPr>
-                    </wps:wsp>
-                  </a:graphicData>
-                </a:graphic>
-              </wp:anchor>
-            </w:drawing>
-          </mc:Choice>
-          <mc:Fallback>
-            <w:pict>
-              <v:roundrect w14:anchorId="1626E289" id="_x0000_s1081" style="position:absolute;margin-left:243.75pt;margin-top:221.95pt;width:79.5pt;height:24pt;z-index:251731968;visibility:visible;mso-wrap-style:square;mso-wrap-distance-left:9pt;mso-wrap-distance-top:0;mso-wrap-distance-right:9pt;mso-wrap-distance-bottom:0;mso-position-horizontal:absolute;mso-position-horizontal-relative:text;mso-position-vertical:absolute;mso-position-vertical-relative:text;v-text-anchor:middle" arcsize="10923f" o:gfxdata="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" fillcolor="#d8d8d8 [2732]" strokecolor="#bfbfbf [2412]" strokeweight="2.25pt">
-                <v:stroke joinstyle="miter"/>
-                <v:textbox>
-                  <w:txbxContent>
-                    <w:p>
-                      <w:pPr>
-                        <w:jc w:val="center"/>
-                        <w:rPr>
-                          <w:color w:val="808080" w:themeColor="background1" w:themeShade="80"/>
-                          <w:sz w:val="18"/>
-                        </w:rPr>
-                      </w:pPr>
-                      <w:r>
-                        <w:rPr>
-                          <w:color w:val="808080" w:themeColor="background1" w:themeShade="80"/>
-                          <w:sz w:val="18"/>
-                        </w:rPr>
-                        <w:t>Clear</w:t>
-                      </w:r>
-                    </w:p>
-                  </w:txbxContent>
-                </v:textbox>
-              </v:roundrect>
-            </w:pict>
-          </mc:Fallback>
-        </mc:AlternateContent>
-      </w:r>
-      <w:r>
-        <w:rPr>
-          <w:noProof/>
-        </w:rPr>
-        <mc:AlternateContent>
-          <mc:Choice Requires="wps">
-            <w:drawing>
-              <wp:anchor distT="45720" distB="45720" distL="114300" distR="114300" simplePos="0" relativeHeight="251734016" behindDoc="0" locked="0" layoutInCell="1" allowOverlap="1" wp14:anchorId="5DD648C0" wp14:editId="7C939C9C">
+              <wp:anchor distT="45720" distB="45720" distL="114300" distR="114300" simplePos="0" relativeHeight="251734016" behindDoc="0" locked="0" layoutInCell="1" allowOverlap="1" wp14:anchorId="5DD648C0" wp14:editId="10E17952">
                 <wp:simplePos x="0" y="0"/>
                 <wp:positionH relativeFrom="margin">
                   <wp:posOffset>4457700</wp:posOffset>
@@ -5021,7 +4684,7 @@
           </mc:Choice>
           <mc:Fallback>
             <w:pict>
-              <v:shape w14:anchorId="5DD648C0" id="_x0000_s1082" type="#_x0000_t202" style="position:absolute;margin-left:351pt;margin-top:293.95pt;width:84.75pt;height:21.75pt;z-index:251734016;visibility:visible;mso-wrap-style:square;mso-width-percent:0;mso-height-percent:0;mso-wrap-distance-left:9pt;mso-wrap-distance-top:3.6pt;mso-wrap-distance-right:9pt;mso-wrap-distance-bottom:3.6pt;mso-position-horizontal:absolute;mso-position-horizontal-relative:margin;mso-position-vertical:absolute;mso-position-vertical-relative:text;mso-width-percent:0;mso-height-percent:0;mso-width-relative:margin;mso-height-relative:margin;v-text-anchor:top" o:gfxdata="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" filled="f" stroked="f">
+              <v:shape w14:anchorId="5DD648C0" id="_x0000_s1077" type="#_x0000_t202" style="position:absolute;margin-left:351pt;margin-top:293.95pt;width:84.75pt;height:21.75pt;z-index:251734016;visibility:visible;mso-wrap-style:square;mso-width-percent:0;mso-height-percent:0;mso-wrap-distance-left:9pt;mso-wrap-distance-top:3.6pt;mso-wrap-distance-right:9pt;mso-wrap-distance-bottom:3.6pt;mso-position-horizontal:absolute;mso-position-horizontal-relative:margin;mso-position-vertical:absolute;mso-position-vertical-relative:text;mso-width-percent:0;mso-height-percent:0;mso-width-relative:margin;mso-height-relative:margin;v-text-anchor:top" o:gfxdata="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" filled="f" stroked="f">
                 <v:textbox>
                   <w:txbxContent>
                     <w:p>
@@ -5312,6 +4975,8 @@
       <w:r>
         <w:br w:type="page"/>
       </w:r>
+      <w:bookmarkStart w:id="0" w:name="_GoBack"/>
+      <w:bookmarkEnd w:id="0"/>
     </w:p>
     <w:p/>
     <w:tbl>
@@ -5655,8 +5320,6 @@
       </w:tr>
     </w:tbl>
     <w:p>
-      <w:bookmarkStart w:id="0" w:name="_GoBack"/>
-      <w:bookmarkEnd w:id="0"/>
       <w:r>
         <w:rPr>
           <w:noProof/>
@@ -7443,7 +7106,7 @@
 </file>
 
 <file path=word/endnotes.xml><?xml version="1.0" encoding="utf-8"?>
-<w:endnotes xmlns:wpc="http://schemas.microsoft.com/office/word/2010/wordprocessingCanvas" xmlns:mc="http://schemas.openxmlformats.org/markup-compatibility/2006" xmlns:o="urn:schemas-microsoft-com:office:office" xmlns:r="http://schemas.openxmlformats.org/officeDocument/2006/relationships" xmlns:m="http://schemas.openxmlformats.org/officeDocument/2006/math" xmlns:v="urn:schemas-microsoft-com:vml" xmlns:wp14="http://schemas.microsoft.com/office/word/2010/wordprocessingDrawing" xmlns:wp="http://schemas.openxmlformats.org/drawingml/2006/wordprocessingDrawing" xmlns:w10="urn:schemas-microsoft-com:office:word" xmlns:w="http://schemas.openxmlformats.org/wordprocessingml/2006/main" xmlns:w14="http://schemas.microsoft.com/office/word/2010/wordml" xmlns:w15="http://schemas.microsoft.com/office/word/2012/wordml" xmlns:wpg="http://schemas.microsoft.com/office/word/2010/wordprocessingGroup" xmlns:wpi="http://schemas.microsoft.com/office/word/2010/wordprocessingInk" xmlns:wne="http://schemas.microsoft.com/office/word/2006/wordml" xmlns:wps="http://schemas.microsoft.com/office/word/2010/wordprocessingShape" mc:Ignorable="w14 w15 wp14">
+<w:endnotes xmlns:wpc="http://schemas.microsoft.com/office/word/2010/wordprocessingCanvas" xmlns:cx="http://schemas.microsoft.com/office/drawing/2014/chartex" xmlns:cx1="http://schemas.microsoft.com/office/drawing/2015/9/8/chartex" xmlns:cx2="http://schemas.microsoft.com/office/drawing/2015/10/21/chartex" xmlns:cx3="http://schemas.microsoft.com/office/drawing/2016/5/9/chartex" xmlns:cx4="http://schemas.microsoft.com/office/drawing/2016/5/10/chartex" xmlns:cx5="http://schemas.microsoft.com/office/drawing/2016/5/11/chartex" xmlns:cx6="http://schemas.microsoft.com/office/drawing/2016/5/12/chartex" xmlns:cx7="http://schemas.microsoft.com/office/drawing/2016/5/13/chartex" xmlns:cx8="http://schemas.microsoft.com/office/drawing/2016/5/14/chartex" xmlns:mc="http://schemas.openxmlformats.org/markup-compatibility/2006" xmlns:aink="http://schemas.microsoft.com/office/drawing/2016/ink" xmlns:am3d="http://schemas.microsoft.com/office/drawing/2017/model3d" xmlns:o="urn:schemas-microsoft-com:office:office" xmlns:r="http://schemas.openxmlformats.org/officeDocument/2006/relationships" xmlns:m="http://schemas.openxmlformats.org/officeDocument/2006/math" xmlns:v="urn:schemas-microsoft-com:vml" xmlns:wp14="http://schemas.microsoft.com/office/word/2010/wordprocessingDrawing" xmlns:wp="http://schemas.openxmlformats.org/drawingml/2006/wordprocessingDrawing" xmlns:w10="urn:schemas-microsoft-com:office:word" xmlns:w="http://schemas.openxmlformats.org/wordprocessingml/2006/main" xmlns:w14="http://schemas.microsoft.com/office/word/2010/wordml" xmlns:w15="http://schemas.microsoft.com/office/word/2012/wordml" xmlns:w16cid="http://schemas.microsoft.com/office/word/2016/wordml/cid" xmlns:w16se="http://schemas.microsoft.com/office/word/2015/wordml/symex" xmlns:wpg="http://schemas.microsoft.com/office/word/2010/wordprocessingGroup" xmlns:wpi="http://schemas.microsoft.com/office/word/2010/wordprocessingInk" xmlns:wne="http://schemas.microsoft.com/office/word/2006/wordml" xmlns:wps="http://schemas.microsoft.com/office/word/2010/wordprocessingShape" mc:Ignorable="w14 w15 w16se w16cid wp14">
   <w:endnote w:type="separator" w:id="-1">
     <w:p>
       <w:pPr>
@@ -7468,7 +7131,7 @@
 </file>
 
 <file path=word/footnotes.xml><?xml version="1.0" encoding="utf-8"?>
-<w:footnotes xmlns:wpc="http://schemas.microsoft.com/office/word/2010/wordprocessingCanvas" xmlns:mc="http://schemas.openxmlformats.org/markup-compatibility/2006" xmlns:o="urn:schemas-microsoft-com:office:office" xmlns:r="http://schemas.openxmlformats.org/officeDocument/2006/relationships" xmlns:m="http://schemas.openxmlformats.org/officeDocument/2006/math" xmlns:v="urn:schemas-microsoft-com:vml" xmlns:wp14="http://schemas.microsoft.com/office/word/2010/wordprocessingDrawing" xmlns:wp="http://schemas.openxmlformats.org/drawingml/2006/wordprocessingDrawing" xmlns:w10="urn:schemas-microsoft-com:office:word" xmlns:w="http://schemas.openxmlformats.org/wordprocessingml/2006/main" xmlns:w14="http://schemas.microsoft.com/office/word/2010/wordml" xmlns:w15="http://schemas.microsoft.com/office/word/2012/wordml" xmlns:wpg="http://schemas.microsoft.com/office/word/2010/wordprocessingGroup" xmlns:wpi="http://schemas.microsoft.com/office/word/2010/wordprocessingInk" xmlns:wne="http://schemas.microsoft.com/office/word/2006/wordml" xmlns:wps="http://schemas.microsoft.com/office/word/2010/wordprocessingShape" mc:Ignorable="w14 w15 wp14">
+<w:footnotes xmlns:wpc="http://schemas.microsoft.com/office/word/2010/wordprocessingCanvas" xmlns:cx="http://schemas.microsoft.com/office/drawing/2014/chartex" xmlns:cx1="http://schemas.microsoft.com/office/drawing/2015/9/8/chartex" xmlns:cx2="http://schemas.microsoft.com/office/drawing/2015/10/21/chartex" xmlns:cx3="http://schemas.microsoft.com/office/drawing/2016/5/9/chartex" xmlns:cx4="http://schemas.microsoft.com/office/drawing/2016/5/10/chartex" xmlns:cx5="http://schemas.microsoft.com/office/drawing/2016/5/11/chartex" xmlns:cx6="http://schemas.microsoft.com/office/drawing/2016/5/12/chartex" xmlns:cx7="http://schemas.microsoft.com/office/drawing/2016/5/13/chartex" xmlns:cx8="http://schemas.microsoft.com/office/drawing/2016/5/14/chartex" xmlns:mc="http://schemas.openxmlformats.org/markup-compatibility/2006" xmlns:aink="http://schemas.microsoft.com/office/drawing/2016/ink" xmlns:am3d="http://schemas.microsoft.com/office/drawing/2017/model3d" xmlns:o="urn:schemas-microsoft-com:office:office" xmlns:r="http://schemas.openxmlformats.org/officeDocument/2006/relationships" xmlns:m="http://schemas.openxmlformats.org/officeDocument/2006/math" xmlns:v="urn:schemas-microsoft-com:vml" xmlns:wp14="http://schemas.microsoft.com/office/word/2010/wordprocessingDrawing" xmlns:wp="http://schemas.openxmlformats.org/drawingml/2006/wordprocessingDrawing" xmlns:w10="urn:schemas-microsoft-com:office:word" xmlns:w="http://schemas.openxmlformats.org/wordprocessingml/2006/main" xmlns:w14="http://schemas.microsoft.com/office/word/2010/wordml" xmlns:w15="http://schemas.microsoft.com/office/word/2012/wordml" xmlns:w16cid="http://schemas.microsoft.com/office/word/2016/wordml/cid" xmlns:w16se="http://schemas.microsoft.com/office/word/2015/wordml/symex" xmlns:wpg="http://schemas.microsoft.com/office/word/2010/wordprocessingGroup" xmlns:wpi="http://schemas.microsoft.com/office/word/2010/wordprocessingInk" xmlns:wne="http://schemas.microsoft.com/office/word/2006/wordml" xmlns:wps="http://schemas.microsoft.com/office/word/2010/wordprocessingShape" mc:Ignorable="w14 w15 w16se w16cid wp14">
   <w:footnote w:type="separator" w:id="-1">
     <w:p>
       <w:pPr>
@@ -7493,7 +7156,7 @@
 </file>
 
 <file path=word/styles.xml><?xml version="1.0" encoding="utf-8"?>
-<w:styles xmlns:mc="http://schemas.openxmlformats.org/markup-compatibility/2006" xmlns:r="http://schemas.openxmlformats.org/officeDocument/2006/relationships" xmlns:w="http://schemas.openxmlformats.org/wordprocessingml/2006/main" xmlns:w14="http://schemas.microsoft.com/office/word/2010/wordml" xmlns:w15="http://schemas.microsoft.com/office/word/2012/wordml" mc:Ignorable="w14 w15">
+<w:styles xmlns:mc="http://schemas.openxmlformats.org/markup-compatibility/2006" xmlns:r="http://schemas.openxmlformats.org/officeDocument/2006/relationships" xmlns:w="http://schemas.openxmlformats.org/wordprocessingml/2006/main" xmlns:w14="http://schemas.microsoft.com/office/word/2010/wordml" xmlns:w15="http://schemas.microsoft.com/office/word/2012/wordml" xmlns:w16cid="http://schemas.microsoft.com/office/word/2016/wordml/cid" xmlns:w16se="http://schemas.microsoft.com/office/word/2015/wordml/symex" mc:Ignorable="w14 w15 w16se w16cid">
   <w:docDefaults>
     <w:rPrDefault>
       <w:rPr>
@@ -7509,7 +7172,7 @@
       </w:pPr>
     </w:pPrDefault>
   </w:docDefaults>
-  <w:latentStyles w:defLockedState="0" w:defUIPriority="99" w:defSemiHidden="0" w:defUnhideWhenUsed="0" w:defQFormat="0" w:count="371">
+  <w:latentStyles w:defLockedState="0" w:defUIPriority="99" w:defSemiHidden="0" w:defUnhideWhenUsed="0" w:defQFormat="0" w:count="375">
     <w:lsdException w:name="Normal" w:uiPriority="0" w:qFormat="1"/>
     <w:lsdException w:name="heading 1" w:uiPriority="9" w:qFormat="1"/>
     <w:lsdException w:name="heading 2" w:semiHidden="1" w:uiPriority="9" w:unhideWhenUsed="1" w:qFormat="1"/>
@@ -7615,7 +7278,6 @@
     <w:lsdException w:name="HTML Sample" w:semiHidden="1" w:unhideWhenUsed="1"/>
     <w:lsdException w:name="HTML Typewriter" w:semiHidden="1" w:unhideWhenUsed="1"/>
     <w:lsdException w:name="HTML Variable" w:semiHidden="1" w:unhideWhenUsed="1"/>
-    <w:lsdException w:name="Normal Table" w:semiHidden="1" w:unhideWhenUsed="1"/>
     <w:lsdException w:name="annotation subject" w:semiHidden="1" w:unhideWhenUsed="1"/>
     <w:lsdException w:name="No List" w:semiHidden="1" w:unhideWhenUsed="1"/>
     <w:lsdException w:name="Outline List 1" w:semiHidden="1" w:unhideWhenUsed="1"/>
@@ -7659,10 +7321,8 @@
     <w:lsdException w:name="Table Elegant" w:semiHidden="1" w:unhideWhenUsed="1"/>
     <w:lsdException w:name="Table Professional" w:semiHidden="1" w:unhideWhenUsed="1"/>
     <w:lsdException w:name="Table Subtle 1" w:semiHidden="1" w:unhideWhenUsed="1"/>
-    <w:lsdException w:name="Table Subtle 2" w:semiHidden="1" w:unhideWhenUsed="1"/>
     <w:lsdException w:name="Table Web 1" w:semiHidden="1" w:unhideWhenUsed="1"/>
     <w:lsdException w:name="Table Web 2" w:semiHidden="1" w:unhideWhenUsed="1"/>
-    <w:lsdException w:name="Table Web 3" w:semiHidden="1" w:unhideWhenUsed="1"/>
     <w:lsdException w:name="Balloon Text" w:semiHidden="1" w:unhideWhenUsed="1"/>
     <w:lsdException w:name="Table Grid" w:uiPriority="39"/>
     <w:lsdException w:name="Table Theme" w:semiHidden="1" w:unhideWhenUsed="1"/>
@@ -7881,6 +7541,10 @@
     <w:lsdException w:name="List Table 5 Dark Accent 6" w:uiPriority="50"/>
     <w:lsdException w:name="List Table 6 Colorful Accent 6" w:uiPriority="51"/>
     <w:lsdException w:name="List Table 7 Colorful Accent 6" w:uiPriority="52"/>
+    <w:lsdException w:name="Mention" w:semiHidden="1" w:unhideWhenUsed="1"/>
+    <w:lsdException w:name="Smart Hyperlink" w:semiHidden="1" w:unhideWhenUsed="1"/>
+    <w:lsdException w:name="Hashtag" w:semiHidden="1" w:unhideWhenUsed="1"/>
+    <w:lsdException w:name="Unresolved Mention" w:semiHidden="1" w:unhideWhenUsed="1"/>
   </w:latentStyles>
   <w:style w:type="paragraph" w:default="1" w:styleId="Normal">
     <w:name w:val="Normal"/>

</xml_diff>